<commit_message>
chore: Release v2.6.0 - Melhorias gerais, refatorações e novas funcionalidades
</commit_message>
<xml_diff>
--- a/Problemas a serem corrigidos (Recuperação Automática).docx
+++ b/Problemas a serem corrigidos (Recuperação Automática).docx
@@ -22,177 +22,516 @@
         <w:t>já existe na tabela usuário e avatar não existe</w:t>
       </w:r>
     </w:p>
-    <w:p/>
+    <w:p>
+      <w:pPr>
+        <w:rPr>
+          <w:lang w:val="en-US"/>
+        </w:rPr>
+      </w:pPr>
+      <w:r>
+        <w:t xml:space="preserve">2) </w:t>
+      </w:r>
+      <w:r>
+        <w:rPr>
+          <w:rFonts w:ascii="Segoe UI Emoji" w:hAnsi="Segoe UI Emoji" w:cs="Segoe UI Emoji"/>
+        </w:rPr>
+        <w:t>❌</w:t>
+      </w:r>
+      <w:r>
+        <w:t xml:space="preserve"> </w:t>
+      </w:r>
+      <w:proofErr w:type="spellStart"/>
+      <w:r>
+        <w:t>src</w:t>
+      </w:r>
+      <w:proofErr w:type="spellEnd"/>
+      <w:r>
+        <w:t>/</w:t>
+      </w:r>
+      <w:proofErr w:type="spellStart"/>
+      <w:r>
+        <w:t>services</w:t>
+      </w:r>
+      <w:proofErr w:type="spellEnd"/>
+      <w:r>
+        <w:t>/antifraude/network-</w:t>
+      </w:r>
+      <w:proofErr w:type="spellStart"/>
+      <w:r>
+        <w:t>fingerprinting.ts</w:t>
+      </w:r>
+      <w:proofErr w:type="spellEnd"/>
+      <w:r>
+        <w:t xml:space="preserve"> - ERRO DE PARSING PERSISTENTE - O problema: Há um erro de </w:t>
+      </w:r>
+      <w:proofErr w:type="spellStart"/>
+      <w:r>
+        <w:t>parsing</w:t>
+      </w:r>
+      <w:proofErr w:type="spellEnd"/>
+      <w:r>
+        <w:t xml:space="preserve"> na linha 296-298 que persiste mesmo após múltiplas tentativas de correção. </w:t>
+      </w:r>
+      <w:r>
+        <w:rPr>
+          <w:lang w:val="en-US"/>
+        </w:rPr>
+        <w:t xml:space="preserve">O </w:t>
+      </w:r>
+      <w:proofErr w:type="spellStart"/>
+      <w:r>
+        <w:rPr>
+          <w:lang w:val="en-US"/>
+        </w:rPr>
+        <w:t>compilador</w:t>
+      </w:r>
+      <w:proofErr w:type="spellEnd"/>
+      <w:r>
+        <w:rPr>
+          <w:lang w:val="en-US"/>
+        </w:rPr>
+        <w:t xml:space="preserve"> </w:t>
+      </w:r>
+      <w:proofErr w:type="spellStart"/>
+      <w:r>
+        <w:rPr>
+          <w:lang w:val="en-US"/>
+        </w:rPr>
+        <w:t>reporta</w:t>
+      </w:r>
+      <w:proofErr w:type="spellEnd"/>
+      <w:r>
+        <w:rPr>
+          <w:lang w:val="en-US"/>
+        </w:rPr>
+        <w:t>: "Parsing error: Identifier expected. '</w:t>
+      </w:r>
+      <w:proofErr w:type="spellStart"/>
+      <w:r>
+        <w:rPr>
+          <w:lang w:val="en-US"/>
+        </w:rPr>
+        <w:t>typeof</w:t>
+      </w:r>
+      <w:proofErr w:type="spellEnd"/>
+      <w:r>
+        <w:rPr>
+          <w:lang w:val="en-US"/>
+        </w:rPr>
+        <w:t>' is a reserved word that cannot be used here."</w:t>
+      </w:r>
+    </w:p>
+    <w:p>
+      <w:r>
+        <w:t xml:space="preserve">Opções para resolver: Reescrever o arquivo completamente (mais </w:t>
+      </w:r>
+      <w:proofErr w:type="gramStart"/>
+      <w:r>
+        <w:t>seguro</w:t>
+      </w:r>
+      <w:proofErr w:type="gramEnd"/>
+      <w:r>
+        <w:t xml:space="preserve"> mas trabalhoso)</w:t>
+      </w:r>
+    </w:p>
     <w:p/>
     <w:p>
+      <w:r>
+        <w:t xml:space="preserve">precisamos corrigir as cores que estão em </w:t>
+      </w:r>
       <w:proofErr w:type="spellStart"/>
       <w:r>
-        <w:t>openssl</w:t>
+        <w:t>hardcoded</w:t>
       </w:r>
       <w:proofErr w:type="spellEnd"/>
       <w:r>
-        <w:t xml:space="preserve"> pkcs12 -in E:\DOM\certificados\eCPF_A1_24940271_senha_456587.pfx -</w:t>
+        <w:t xml:space="preserve"> nos arquivos, já criamos arquivos centralizados e tabelas no banco de dados para essa substituição. o processo foi iniciado, mas ainda faltam uns 100 problemas. avalie o que foi feito e complete para não deixarmos nenhum arquivo com </w:t>
       </w:r>
       <w:proofErr w:type="spellStart"/>
       <w:r>
-        <w:t>nocerts</w:t>
-      </w:r>
-      <w:proofErr w:type="spellEnd"/>
-      <w:r>
-        <w:t xml:space="preserve"> -out </w:t>
-      </w:r>
-      <w:proofErr w:type="spellStart"/>
-      <w:r>
-        <w:t>chave_encriptada.pem</w:t>
+        <w:t>hardcoded</w:t>
       </w:r>
       <w:proofErr w:type="spellEnd"/>
     </w:p>
     <w:p/>
     <w:p>
-      <w:r>
-        <w:t xml:space="preserve">Você é um especialista em TI e programação em </w:t>
-      </w:r>
+      <w:pPr>
+        <w:rPr>
+          <w:lang w:val="en-US"/>
+        </w:rPr>
+      </w:pPr>
       <w:proofErr w:type="spellStart"/>
-      <w:r>
-        <w:t>python</w:t>
+      <w:proofErr w:type="gramStart"/>
+      <w:r>
+        <w:rPr>
+          <w:i/>
+          <w:iCs/>
+          <w:lang w:val="en-US"/>
+        </w:rPr>
+        <w:t>props.$</w:t>
+      </w:r>
+      <w:proofErr w:type="gramEnd"/>
+      <w:r>
+        <w:rPr>
+          <w:i/>
+          <w:iCs/>
+          <w:lang w:val="en-US"/>
+        </w:rPr>
+        <w:t>theme</w:t>
+      </w:r>
+      <w:proofErr w:type="gramStart"/>
+      <w:r>
+        <w:rPr>
+          <w:i/>
+          <w:iCs/>
+          <w:lang w:val="en-US"/>
+        </w:rPr>
+        <w:t>?.colors?.primary</w:t>
       </w:r>
       <w:proofErr w:type="spellEnd"/>
-      <w:r>
-        <w:t xml:space="preserve">, além de profundo conhecedor dos serviços do governo como: </w:t>
+      <w:proofErr w:type="gramEnd"/>
+      <w:r>
+        <w:rPr>
+          <w:i/>
+          <w:iCs/>
+          <w:lang w:val="en-US"/>
+        </w:rPr>
+        <w:t xml:space="preserve"> || </w:t>
+      </w:r>
+      <w:r>
+        <w:rPr>
+          <w:i/>
+          <w:iCs/>
+          <w:lang w:val="en-US"/>
+        </w:rPr>
+        <w:br/>
       </w:r>
       <w:proofErr w:type="spellStart"/>
-      <w:r>
-        <w:t>esocial</w:t>
+      <w:proofErr w:type="gramStart"/>
+      <w:r>
+        <w:rPr>
+          <w:i/>
+          <w:iCs/>
+          <w:lang w:val="en-US"/>
+        </w:rPr>
+        <w:t>props.$</w:t>
+      </w:r>
+      <w:proofErr w:type="gramEnd"/>
+      <w:r>
+        <w:rPr>
+          <w:i/>
+          <w:iCs/>
+          <w:lang w:val="en-US"/>
+        </w:rPr>
+        <w:t>theme</w:t>
+      </w:r>
+      <w:proofErr w:type="gramStart"/>
+      <w:r>
+        <w:rPr>
+          <w:i/>
+          <w:iCs/>
+          <w:lang w:val="en-US"/>
+        </w:rPr>
+        <w:t>?.colors?.secondary</w:t>
       </w:r>
       <w:proofErr w:type="spellEnd"/>
-      <w:r>
-        <w:t xml:space="preserve">, </w:t>
+      <w:proofErr w:type="gramEnd"/>
+      <w:r>
+        <w:rPr>
+          <w:i/>
+          <w:iCs/>
+          <w:lang w:val="en-US"/>
+        </w:rPr>
+        <w:t xml:space="preserve"> || </w:t>
+      </w:r>
+      <w:r>
+        <w:rPr>
+          <w:i/>
+          <w:iCs/>
+          <w:lang w:val="en-US"/>
+        </w:rPr>
+        <w:br/>
       </w:r>
       <w:proofErr w:type="spellStart"/>
-      <w:r>
-        <w:t>esocial</w:t>
+      <w:proofErr w:type="gramStart"/>
+      <w:r>
+        <w:rPr>
+          <w:i/>
+          <w:iCs/>
+          <w:lang w:val="en-US"/>
+        </w:rPr>
+        <w:t>props.$</w:t>
+      </w:r>
+      <w:proofErr w:type="gramEnd"/>
+      <w:r>
+        <w:rPr>
+          <w:i/>
+          <w:iCs/>
+          <w:lang w:val="en-US"/>
+        </w:rPr>
+        <w:t>theme</w:t>
+      </w:r>
+      <w:proofErr w:type="gramStart"/>
+      <w:r>
+        <w:rPr>
+          <w:i/>
+          <w:iCs/>
+          <w:lang w:val="en-US"/>
+        </w:rPr>
+        <w:t>?.colors?.accent</w:t>
       </w:r>
       <w:proofErr w:type="spellEnd"/>
-      <w:r>
-        <w:t xml:space="preserve"> doméstico, </w:t>
+      <w:proofErr w:type="gramEnd"/>
+      <w:r>
+        <w:rPr>
+          <w:i/>
+          <w:iCs/>
+          <w:lang w:val="en-US"/>
+        </w:rPr>
+        <w:t xml:space="preserve"> || </w:t>
+      </w:r>
+      <w:r>
+        <w:rPr>
+          <w:i/>
+          <w:iCs/>
+          <w:lang w:val="en-US"/>
+        </w:rPr>
+        <w:br/>
       </w:r>
       <w:proofErr w:type="spellStart"/>
-      <w:r>
-        <w:t>esocial</w:t>
+      <w:proofErr w:type="gramStart"/>
+      <w:r>
+        <w:rPr>
+          <w:i/>
+          <w:iCs/>
+          <w:lang w:val="en-US"/>
+        </w:rPr>
+        <w:t>props.$</w:t>
+      </w:r>
+      <w:proofErr w:type="gramEnd"/>
+      <w:r>
+        <w:rPr>
+          <w:i/>
+          <w:iCs/>
+          <w:lang w:val="en-US"/>
+        </w:rPr>
+        <w:t>theme</w:t>
+      </w:r>
+      <w:proofErr w:type="gramStart"/>
+      <w:r>
+        <w:rPr>
+          <w:i/>
+          <w:iCs/>
+          <w:lang w:val="en-US"/>
+        </w:rPr>
+        <w:t>?.colors</w:t>
+      </w:r>
+      <w:proofErr w:type="gramEnd"/>
+      <w:r>
+        <w:rPr>
+          <w:i/>
+          <w:iCs/>
+          <w:lang w:val="en-US"/>
+        </w:rPr>
+        <w:t>?.text</w:t>
       </w:r>
       <w:proofErr w:type="spellEnd"/>
       <w:r>
-        <w:t xml:space="preserve"> restrito, api e integrações, acessos aos dados desses serviços. Seus conhecimentos vão muito além de TI, banco de dados, SOAP, TSL e protocolos de comunicação com dados governamentais. é notável sua atualização nesses temas e capacidade de entendimento das necessidades dos usuários e proposição de soluções viáveis de baixíssimo custo. Seus acessos irrestritos a documentações atualizadas, fóruns, </w:t>
+        <w:rPr>
+          <w:i/>
+          <w:iCs/>
+          <w:lang w:val="en-US"/>
+        </w:rPr>
+        <w:t xml:space="preserve"> || </w:t>
+      </w:r>
+      <w:r>
+        <w:rPr>
+          <w:i/>
+          <w:iCs/>
+          <w:lang w:val="en-US"/>
+        </w:rPr>
+        <w:br/>
+      </w:r>
+      <w:proofErr w:type="gramStart"/>
+      <w:r>
+        <w:rPr>
+          <w:i/>
+          <w:iCs/>
+          <w:lang w:val="en-US"/>
+        </w:rPr>
+        <w:t>props.$theme?.colors?.</w:t>
       </w:r>
       <w:proofErr w:type="spellStart"/>
-      <w:r>
-        <w:t>git</w:t>
+      <w:proofErr w:type="gramEnd"/>
+      <w:r>
+        <w:rPr>
+          <w:i/>
+          <w:iCs/>
+          <w:lang w:val="en-US"/>
+        </w:rPr>
+        <w:t>textSecondary</w:t>
       </w:r>
       <w:proofErr w:type="spellEnd"/>
-      <w:r>
-        <w:t xml:space="preserve">, publicações </w:t>
-      </w:r>
-      <w:r>
-        <w:t>acadêmicas etc.</w:t>
-      </w:r>
-      <w:r>
-        <w:t xml:space="preserve"> reforçam suas competências para auxílio aos usuários em conectar com os serviços oferecidos pelo governo é surpreendente. agregue as suas competências os conhecimentos de </w:t>
-      </w:r>
+    </w:p>
+    <w:p>
+      <w:pPr>
+        <w:rPr>
+          <w:lang w:val="en-US"/>
+        </w:rPr>
+      </w:pPr>
+    </w:p>
+    <w:p>
+      <w:pPr>
+        <w:rPr>
+          <w:lang w:val="en-US"/>
+        </w:rPr>
+      </w:pPr>
+      <w:r>
+        <w:rPr>
+          <w:lang w:val="en-US"/>
+        </w:rPr>
+        <w:t>Version: 2.1.26 (user setup)</w:t>
+      </w:r>
+    </w:p>
+    <w:p>
+      <w:pPr>
+        <w:rPr>
+          <w:lang w:val="en-US"/>
+        </w:rPr>
+      </w:pPr>
       <w:proofErr w:type="spellStart"/>
       <w:r>
-        <w:t>typescript</w:t>
+        <w:rPr>
+          <w:lang w:val="en-US"/>
+        </w:rPr>
+        <w:t>VSCode</w:t>
       </w:r>
       <w:proofErr w:type="spellEnd"/>
       <w:r>
-        <w:t xml:space="preserve">, </w:t>
+        <w:rPr>
+          <w:lang w:val="en-US"/>
+        </w:rPr>
+        <w:t xml:space="preserve"> Version: 1.105.1</w:t>
+      </w:r>
+    </w:p>
+    <w:p>
+      <w:pPr>
+        <w:rPr>
+          <w:lang w:val="en-US"/>
+        </w:rPr>
+      </w:pPr>
+      <w:r>
+        <w:rPr>
+          <w:lang w:val="en-US"/>
+        </w:rPr>
+        <w:t>Commit: f628a4761be40b8869ca61a6189cafd14756dff0</w:t>
+      </w:r>
+    </w:p>
+    <w:p>
+      <w:pPr>
+        <w:rPr>
+          <w:lang w:val="en-US"/>
+        </w:rPr>
+      </w:pPr>
+      <w:r>
+        <w:rPr>
+          <w:lang w:val="en-US"/>
+        </w:rPr>
+        <w:t>Date: 2025-11-24T05:39:06.655Z</w:t>
+      </w:r>
+    </w:p>
+    <w:p>
+      <w:pPr>
+        <w:rPr>
+          <w:lang w:val="en-US"/>
+        </w:rPr>
+      </w:pPr>
+      <w:r>
+        <w:rPr>
+          <w:lang w:val="en-US"/>
+        </w:rPr>
+        <w:t>Electron: 37.7.0</w:t>
+      </w:r>
+    </w:p>
+    <w:p>
+      <w:pPr>
+        <w:rPr>
+          <w:lang w:val="en-US"/>
+        </w:rPr>
+      </w:pPr>
+      <w:r>
+        <w:rPr>
+          <w:lang w:val="en-US"/>
+        </w:rPr>
+        <w:t>Chromium: 138.0.7204.251</w:t>
+      </w:r>
+    </w:p>
+    <w:p>
+      <w:pPr>
+        <w:rPr>
+          <w:lang w:val="en-US"/>
+        </w:rPr>
+      </w:pPr>
+      <w:r>
+        <w:rPr>
+          <w:lang w:val="en-US"/>
+        </w:rPr>
+        <w:t>Node.js: 22.20.0</w:t>
+      </w:r>
+    </w:p>
+    <w:p>
+      <w:pPr>
+        <w:rPr>
+          <w:lang w:val="en-US"/>
+        </w:rPr>
+      </w:pPr>
+      <w:r>
+        <w:rPr>
+          <w:lang w:val="en-US"/>
+        </w:rPr>
+        <w:t>V8: 13.8.258.32-electron.0</w:t>
+      </w:r>
+    </w:p>
+    <w:p>
+      <w:pPr>
+        <w:rPr>
+          <w:lang w:val="en-US"/>
+        </w:rPr>
+      </w:pPr>
+      <w:r>
+        <w:rPr>
+          <w:lang w:val="en-US"/>
+        </w:rPr>
+        <w:t xml:space="preserve">OS: </w:t>
       </w:r>
       <w:proofErr w:type="spellStart"/>
       <w:r>
-        <w:t>postgresql</w:t>
+        <w:rPr>
+          <w:lang w:val="en-US"/>
+        </w:rPr>
+        <w:t>Windows_NT</w:t>
       </w:r>
       <w:proofErr w:type="spellEnd"/>
       <w:r>
-        <w:t xml:space="preserve"> e suas ferramentas e plugins que se encaixem neste contexto. depois avalie se o desenvolvimento deveria ser feito em </w:t>
-      </w:r>
-      <w:proofErr w:type="spellStart"/>
-      <w:r>
-        <w:t>python</w:t>
-      </w:r>
-      <w:proofErr w:type="spellEnd"/>
-      <w:r>
-        <w:t xml:space="preserve"> ou em </w:t>
-      </w:r>
-      <w:proofErr w:type="spellStart"/>
-      <w:r>
-        <w:t>typescript</w:t>
-      </w:r>
-      <w:proofErr w:type="spellEnd"/>
-      <w:r>
-        <w:t xml:space="preserve"> com </w:t>
-      </w:r>
-      <w:proofErr w:type="spellStart"/>
-      <w:r>
-        <w:t>backend</w:t>
-      </w:r>
-      <w:proofErr w:type="spellEnd"/>
-      <w:r>
-        <w:t xml:space="preserve"> no </w:t>
-      </w:r>
-      <w:proofErr w:type="spellStart"/>
-      <w:r>
-        <w:t>postgresql</w:t>
-      </w:r>
-      <w:proofErr w:type="spellEnd"/>
-      <w:r>
-        <w:t>. Lembre-se que a aplicação deve rodar majoritariamente em mobile para os usuários prestadores de serviços, funcionários, empregadores, familiares dos empregadores e na web para empregadores e administradores do sistema</w:t>
-      </w:r>
-      <w:r>
-        <w:t>.</w:t>
-      </w:r>
-      <w:r>
-        <w:br/>
-      </w:r>
-      <w:r>
-        <w:t xml:space="preserve">estou desenvolvendo um app de gestão de tarefas domésticas, incluindo a gestão dos funcionários. identifiquei que é necessário integrar com o </w:t>
-      </w:r>
-      <w:proofErr w:type="spellStart"/>
-      <w:r>
-        <w:t>esocial</w:t>
-      </w:r>
-      <w:proofErr w:type="spellEnd"/>
-      <w:r>
-        <w:t xml:space="preserve">. o app do governo </w:t>
-      </w:r>
-      <w:proofErr w:type="spellStart"/>
-      <w:r>
-        <w:t>e-social</w:t>
-      </w:r>
-      <w:proofErr w:type="spellEnd"/>
-      <w:r>
-        <w:t xml:space="preserve"> dom</w:t>
-      </w:r>
-      <w:r>
-        <w:t>é</w:t>
-      </w:r>
-      <w:r>
-        <w:t>stico já tem uma série de funcionalidades como: cálculo de folha e emissão de recibos e guias de impostos que tem uma complexidade grande para ser desenvolvido e mantido atualizado. Pensei em tentar agregar o app do governo e suas funcionalidades já desenvolvidas e validadas no meu app. como posso fazer isso?</w:t>
+        <w:rPr>
+          <w:lang w:val="en-US"/>
+        </w:rPr>
+        <w:t xml:space="preserve"> x64 10.0.26100</w:t>
       </w:r>
     </w:p>
-    <w:p/>
-    <w:p/>
-    <w:p/>
     <w:p>
-      <w:r>
-        <w:t xml:space="preserve"> </w:t>
-      </w:r>
-      <w:proofErr w:type="spellStart"/>
-      <w:r>
-        <w:t>vc</w:t>
-      </w:r>
-      <w:proofErr w:type="spellEnd"/>
-      <w:r>
-        <w:t xml:space="preserve"> pode avaliar o estado do projeto e verificar como adequá-lo a essa proposta? https://github.com/FLP-1/domestico</w:t>
-      </w:r>
+      <w:pPr>
+        <w:rPr>
+          <w:lang w:val="en-US"/>
+        </w:rPr>
+      </w:pPr>
+    </w:p>
+    <w:p>
+      <w:pPr>
+        <w:rPr>
+          <w:lang w:val="en-US"/>
+        </w:rPr>
+      </w:pPr>
     </w:p>
     <w:sectPr>
       <w:pgSz w:w="11906" w:h="16838"/>

</xml_diff>